<commit_message>
Add prog-langs lab 1
</commit_message>
<xml_diff>
--- a/sem-2/mathan/rgr-1/Задание 1.docx
+++ b/sem-2/mathan/rgr-1/Задание 1.docx
@@ -36,13 +36,12 @@
       <w:r>
         <w:rPr>
           <w:noProof/>
-          <w:lang w:eastAsia="ru-RU"/>
         </w:rPr>
         <w:drawing>
-          <wp:inline distT="0" distB="0" distL="0" distR="0" wp14:anchorId="6296716C" wp14:editId="66F4F338">
-            <wp:extent cx="2520000" cy="2486188"/>
-            <wp:effectExtent l="0" t="0" r="0" b="0"/>
-            <wp:docPr id="1" name="Рисунок 1"/>
+          <wp:inline distT="0" distB="0" distL="0" distR="0" wp14:anchorId="507CEC29" wp14:editId="513ABFBA">
+            <wp:extent cx="2520000" cy="2473184"/>
+            <wp:effectExtent l="0" t="0" r="0" b="3810"/>
+            <wp:docPr id="8" name="Рисунок 8"/>
             <wp:cNvGraphicFramePr>
               <a:graphicFrameLocks xmlns:a="http://schemas.openxmlformats.org/drawingml/2006/main" noChangeAspect="1"/>
             </wp:cNvGraphicFramePr>
@@ -62,7 +61,7 @@
                   <pic:spPr>
                     <a:xfrm>
                       <a:off x="0" y="0"/>
-                      <a:ext cx="2520000" cy="2486188"/>
+                      <a:ext cx="2520000" cy="2473184"/>
                     </a:xfrm>
                     <a:prstGeom prst="rect">
                       <a:avLst/>
@@ -129,15 +128,11 @@
     </w:p>
     <w:p>
       <w:r>
-        <w:rPr>
-          <w:noProof/>
-          <w:lang w:eastAsia="ru-RU"/>
-        </w:rPr>
         <w:drawing>
-          <wp:inline distT="0" distB="0" distL="0" distR="0" wp14:anchorId="40BB7542" wp14:editId="28EE7691">
-            <wp:extent cx="2520000" cy="2659928"/>
-            <wp:effectExtent l="0" t="0" r="0" b="7620"/>
-            <wp:docPr id="3" name="Рисунок 3"/>
+          <wp:inline distT="0" distB="0" distL="0" distR="0" wp14:anchorId="75988AA0" wp14:editId="1D88F003">
+            <wp:extent cx="2520000" cy="2395677"/>
+            <wp:effectExtent l="0" t="0" r="0" b="5080"/>
+            <wp:docPr id="1" name="Рисунок 1"/>
             <wp:cNvGraphicFramePr>
               <a:graphicFrameLocks xmlns:a="http://schemas.openxmlformats.org/drawingml/2006/main" noChangeAspect="1"/>
             </wp:cNvGraphicFramePr>
@@ -157,7 +152,7 @@
                   <pic:spPr>
                     <a:xfrm>
                       <a:off x="0" y="0"/>
-                      <a:ext cx="2520000" cy="2659928"/>
+                      <a:ext cx="2520000" cy="2395677"/>
                     </a:xfrm>
                     <a:prstGeom prst="rect">
                       <a:avLst/>
@@ -223,16 +218,12 @@
     </w:p>
     <w:p>
       <w:r>
-        <w:rPr>
-          <w:noProof/>
-          <w:lang w:eastAsia="ru-RU"/>
-        </w:rPr>
         <w:lastRenderedPageBreak/>
         <w:drawing>
-          <wp:inline distT="0" distB="0" distL="0" distR="0" wp14:anchorId="77582EFA" wp14:editId="0D0F356B">
-            <wp:extent cx="2520000" cy="2791793"/>
-            <wp:effectExtent l="0" t="0" r="0" b="8890"/>
-            <wp:docPr id="7" name="Рисунок 7"/>
+          <wp:inline distT="0" distB="0" distL="0" distR="0" wp14:anchorId="531DCDE3" wp14:editId="207B48BD">
+            <wp:extent cx="2520000" cy="2593345"/>
+            <wp:effectExtent l="0" t="0" r="0" b="0"/>
+            <wp:docPr id="15" name="Рисунок 15"/>
             <wp:cNvGraphicFramePr>
               <a:graphicFrameLocks xmlns:a="http://schemas.openxmlformats.org/drawingml/2006/main" noChangeAspect="1"/>
             </wp:cNvGraphicFramePr>
@@ -252,7 +243,7 @@
                   <pic:spPr>
                     <a:xfrm>
                       <a:off x="0" y="0"/>
-                      <a:ext cx="2520000" cy="2791793"/>
+                      <a:ext cx="2520000" cy="2593345"/>
                     </a:xfrm>
                     <a:prstGeom prst="rect">
                       <a:avLst/>
@@ -302,10 +293,10 @@
         <w:tblLook w:val="04A0" w:firstRow="1" w:lastRow="0" w:firstColumn="1" w:lastColumn="0" w:noHBand="0" w:noVBand="1"/>
       </w:tblPr>
       <w:tblGrid>
-        <w:gridCol w:w="963"/>
-        <w:gridCol w:w="2841"/>
-        <w:gridCol w:w="2841"/>
-        <w:gridCol w:w="2926"/>
+        <w:gridCol w:w="999"/>
+        <w:gridCol w:w="2904"/>
+        <w:gridCol w:w="2834"/>
+        <w:gridCol w:w="2834"/>
       </w:tblGrid>
       <w:tr>
         <w:tc>
@@ -434,15 +425,11 @@
               <w:jc w:val="center"/>
             </w:pPr>
             <w:r>
-              <w:rPr>
-                <w:noProof/>
-                <w:lang w:eastAsia="ru-RU"/>
-              </w:rPr>
               <w:drawing>
-                <wp:inline distT="0" distB="0" distL="0" distR="0" wp14:anchorId="22A1BF78" wp14:editId="323B2614">
-                  <wp:extent cx="1889507" cy="1968098"/>
-                  <wp:effectExtent l="0" t="0" r="0" b="0"/>
-                  <wp:docPr id="11" name="Рисунок 11"/>
+                <wp:inline distT="0" distB="0" distL="0" distR="0" wp14:anchorId="5B74549D" wp14:editId="18DEE686">
+                  <wp:extent cx="1844618" cy="1931243"/>
+                  <wp:effectExtent l="0" t="0" r="3810" b="0"/>
+                  <wp:docPr id="16" name="Рисунок 16"/>
                   <wp:cNvGraphicFramePr>
                     <a:graphicFrameLocks xmlns:a="http://schemas.openxmlformats.org/drawingml/2006/main" noChangeAspect="1"/>
                   </wp:cNvGraphicFramePr>
@@ -462,7 +449,7 @@
                         <pic:spPr>
                           <a:xfrm>
                             <a:off x="0" y="0"/>
-                            <a:ext cx="1889385" cy="1967971"/>
+                            <a:ext cx="1843950" cy="1930544"/>
                           </a:xfrm>
                           <a:prstGeom prst="rect">
                             <a:avLst/>
@@ -486,15 +473,11 @@
               <w:jc w:val="center"/>
             </w:pPr>
             <w:r>
-              <w:rPr>
-                <w:noProof/>
-                <w:lang w:eastAsia="ru-RU"/>
-              </w:rPr>
               <w:drawing>
-                <wp:inline distT="0" distB="0" distL="0" distR="0" wp14:anchorId="22308BAF" wp14:editId="3B6B77D0">
-                  <wp:extent cx="1858688" cy="1969185"/>
-                  <wp:effectExtent l="0" t="0" r="8255" b="0"/>
-                  <wp:docPr id="12" name="Рисунок 12"/>
+                <wp:inline distT="0" distB="0" distL="0" distR="0" wp14:anchorId="3A3E7434" wp14:editId="08FCBA59">
+                  <wp:extent cx="1800000" cy="1958840"/>
+                  <wp:effectExtent l="0" t="0" r="0" b="3810"/>
+                  <wp:docPr id="17" name="Рисунок 17"/>
                   <wp:cNvGraphicFramePr>
                     <a:graphicFrameLocks xmlns:a="http://schemas.openxmlformats.org/drawingml/2006/main" noChangeAspect="1"/>
                   </wp:cNvGraphicFramePr>
@@ -514,7 +497,7 @@
                         <pic:spPr>
                           <a:xfrm>
                             <a:off x="0" y="0"/>
-                            <a:ext cx="1858333" cy="1968809"/>
+                            <a:ext cx="1800000" cy="1958840"/>
                           </a:xfrm>
                           <a:prstGeom prst="rect">
                             <a:avLst/>
@@ -538,15 +521,11 @@
               <w:jc w:val="center"/>
             </w:pPr>
             <w:r>
-              <w:rPr>
-                <w:noProof/>
-                <w:lang w:eastAsia="ru-RU"/>
-              </w:rPr>
               <w:drawing>
-                <wp:inline distT="0" distB="0" distL="0" distR="0" wp14:anchorId="24E04C18" wp14:editId="4BD3ECEA">
-                  <wp:extent cx="1951860" cy="1969185"/>
-                  <wp:effectExtent l="0" t="0" r="0" b="0"/>
-                  <wp:docPr id="14" name="Рисунок 14"/>
+                <wp:inline distT="0" distB="0" distL="0" distR="0" wp14:anchorId="6285986F" wp14:editId="3A35CBB1">
+                  <wp:extent cx="1800000" cy="2052472"/>
+                  <wp:effectExtent l="0" t="0" r="0" b="5080"/>
+                  <wp:docPr id="24" name="Рисунок 24"/>
                   <wp:cNvGraphicFramePr>
                     <a:graphicFrameLocks xmlns:a="http://schemas.openxmlformats.org/drawingml/2006/main" noChangeAspect="1"/>
                   </wp:cNvGraphicFramePr>
@@ -566,7 +545,7 @@
                         <pic:spPr>
                           <a:xfrm>
                             <a:off x="0" y="0"/>
-                            <a:ext cx="1953232" cy="1970569"/>
+                            <a:ext cx="1800000" cy="2052472"/>
                           </a:xfrm>
                           <a:prstGeom prst="rect">
                             <a:avLst/>
@@ -606,15 +585,11 @@
               <w:jc w:val="center"/>
             </w:pPr>
             <w:r>
-              <w:rPr>
-                <w:noProof/>
-                <w:lang w:eastAsia="ru-RU"/>
-              </w:rPr>
               <w:drawing>
-                <wp:inline distT="0" distB="0" distL="0" distR="0" wp14:anchorId="1C34AFB1" wp14:editId="2C44D53F">
-                  <wp:extent cx="1800000" cy="1823966"/>
-                  <wp:effectExtent l="0" t="0" r="0" b="5080"/>
-                  <wp:docPr id="18" name="Рисунок 18"/>
+                <wp:inline distT="0" distB="0" distL="0" distR="0" wp14:anchorId="06BC50CC" wp14:editId="01744E79">
+                  <wp:extent cx="1800000" cy="2054144"/>
+                  <wp:effectExtent l="0" t="0" r="0" b="3810"/>
+                  <wp:docPr id="25" name="Рисунок 25"/>
                   <wp:cNvGraphicFramePr>
                     <a:graphicFrameLocks xmlns:a="http://schemas.openxmlformats.org/drawingml/2006/main" noChangeAspect="1"/>
                   </wp:cNvGraphicFramePr>
@@ -634,7 +609,7 @@
                         <pic:spPr>
                           <a:xfrm>
                             <a:off x="0" y="0"/>
-                            <a:ext cx="1800000" cy="1823966"/>
+                            <a:ext cx="1800000" cy="2054144"/>
                           </a:xfrm>
                           <a:prstGeom prst="rect">
                             <a:avLst/>
@@ -658,15 +633,11 @@
               <w:jc w:val="center"/>
             </w:pPr>
             <w:r>
-              <w:rPr>
-                <w:noProof/>
-                <w:lang w:eastAsia="ru-RU"/>
-              </w:rPr>
               <w:drawing>
-                <wp:inline distT="0" distB="0" distL="0" distR="0" wp14:anchorId="04429EDD" wp14:editId="1B31B70B">
-                  <wp:extent cx="1890000" cy="2041372"/>
-                  <wp:effectExtent l="0" t="0" r="0" b="0"/>
-                  <wp:docPr id="19" name="Рисунок 19"/>
+                <wp:inline distT="0" distB="0" distL="0" distR="0" wp14:anchorId="65F31973" wp14:editId="3A243209">
+                  <wp:extent cx="1800000" cy="1899948"/>
+                  <wp:effectExtent l="0" t="0" r="0" b="5080"/>
+                  <wp:docPr id="26" name="Рисунок 26"/>
                   <wp:cNvGraphicFramePr>
                     <a:graphicFrameLocks xmlns:a="http://schemas.openxmlformats.org/drawingml/2006/main" noChangeAspect="1"/>
                   </wp:cNvGraphicFramePr>
@@ -686,7 +657,7 @@
                         <pic:spPr>
                           <a:xfrm>
                             <a:off x="0" y="0"/>
-                            <a:ext cx="1890000" cy="2041372"/>
+                            <a:ext cx="1800000" cy="1899948"/>
                           </a:xfrm>
                           <a:prstGeom prst="rect">
                             <a:avLst/>
@@ -710,15 +681,11 @@
               <w:jc w:val="center"/>
             </w:pPr>
             <w:r>
-              <w:rPr>
-                <w:noProof/>
-                <w:lang w:eastAsia="ru-RU"/>
-              </w:rPr>
               <w:drawing>
-                <wp:inline distT="0" distB="0" distL="0" distR="0" wp14:anchorId="5DFDE5F6" wp14:editId="36336379">
-                  <wp:extent cx="1890000" cy="2070632"/>
-                  <wp:effectExtent l="0" t="0" r="0" b="6350"/>
-                  <wp:docPr id="20" name="Рисунок 20"/>
+                <wp:inline distT="0" distB="0" distL="0" distR="0" wp14:anchorId="19A05FBC" wp14:editId="38856851">
+                  <wp:extent cx="1800000" cy="1842729"/>
+                  <wp:effectExtent l="0" t="0" r="0" b="5715"/>
+                  <wp:docPr id="27" name="Рисунок 27"/>
                   <wp:cNvGraphicFramePr>
                     <a:graphicFrameLocks xmlns:a="http://schemas.openxmlformats.org/drawingml/2006/main" noChangeAspect="1"/>
                   </wp:cNvGraphicFramePr>
@@ -738,7 +705,7 @@
                         <pic:spPr>
                           <a:xfrm>
                             <a:off x="0" y="0"/>
-                            <a:ext cx="1890000" cy="2070632"/>
+                            <a:ext cx="1800000" cy="1842729"/>
                           </a:xfrm>
                           <a:prstGeom prst="rect">
                             <a:avLst/>
@@ -779,15 +746,11 @@
               <w:jc w:val="center"/>
             </w:pPr>
             <w:r>
-              <w:rPr>
-                <w:noProof/>
-                <w:lang w:eastAsia="ru-RU"/>
-              </w:rPr>
               <w:drawing>
-                <wp:inline distT="0" distB="0" distL="0" distR="0" wp14:anchorId="4A6DE450" wp14:editId="43A2D41E">
-                  <wp:extent cx="1890000" cy="1980316"/>
-                  <wp:effectExtent l="0" t="0" r="0" b="1270"/>
-                  <wp:docPr id="22" name="Рисунок 22"/>
+                <wp:inline distT="0" distB="0" distL="0" distR="0" wp14:anchorId="41446937" wp14:editId="78853553">
+                  <wp:extent cx="1800000" cy="1890102"/>
+                  <wp:effectExtent l="0" t="0" r="0" b="0"/>
+                  <wp:docPr id="28" name="Рисунок 28"/>
                   <wp:cNvGraphicFramePr>
                     <a:graphicFrameLocks xmlns:a="http://schemas.openxmlformats.org/drawingml/2006/main" noChangeAspect="1"/>
                   </wp:cNvGraphicFramePr>
@@ -807,7 +770,7 @@
                         <pic:spPr>
                           <a:xfrm>
                             <a:off x="0" y="0"/>
-                            <a:ext cx="1890000" cy="1980316"/>
+                            <a:ext cx="1800000" cy="1890102"/>
                           </a:xfrm>
                           <a:prstGeom prst="rect">
                             <a:avLst/>
@@ -831,15 +794,11 @@
               <w:jc w:val="center"/>
             </w:pPr>
             <w:r>
-              <w:rPr>
-                <w:noProof/>
-                <w:lang w:eastAsia="ru-RU"/>
-              </w:rPr>
               <w:drawing>
-                <wp:inline distT="0" distB="0" distL="0" distR="0" wp14:anchorId="0EC381E0" wp14:editId="2C3DE3F4">
-                  <wp:extent cx="1890000" cy="1906776"/>
+                <wp:inline distT="0" distB="0" distL="0" distR="0" wp14:anchorId="295BA2E5" wp14:editId="3B84FAD7">
+                  <wp:extent cx="1800000" cy="1819321"/>
                   <wp:effectExtent l="0" t="0" r="0" b="0"/>
-                  <wp:docPr id="23" name="Рисунок 23"/>
+                  <wp:docPr id="29" name="Рисунок 29"/>
                   <wp:cNvGraphicFramePr>
                     <a:graphicFrameLocks xmlns:a="http://schemas.openxmlformats.org/drawingml/2006/main" noChangeAspect="1"/>
                   </wp:cNvGraphicFramePr>
@@ -859,7 +818,7 @@
                         <pic:spPr>
                           <a:xfrm>
                             <a:off x="0" y="0"/>
-                            <a:ext cx="1890000" cy="1906776"/>
+                            <a:ext cx="1800000" cy="1819321"/>
                           </a:xfrm>
                           <a:prstGeom prst="rect">
                             <a:avLst/>
@@ -883,15 +842,11 @@
               <w:jc w:val="center"/>
             </w:pPr>
             <w:r>
-              <w:rPr>
-                <w:noProof/>
-                <w:lang w:eastAsia="ru-RU"/>
-              </w:rPr>
               <w:drawing>
-                <wp:inline distT="0" distB="0" distL="0" distR="0" wp14:anchorId="68F50A1B" wp14:editId="17769522">
-                  <wp:extent cx="1890000" cy="1827189"/>
-                  <wp:effectExtent l="0" t="0" r="0" b="1905"/>
-                  <wp:docPr id="21" name="Рисунок 21"/>
+                <wp:inline distT="0" distB="0" distL="0" distR="0" wp14:anchorId="1C8417EB" wp14:editId="3AB408E4">
+                  <wp:extent cx="1800000" cy="1779750"/>
+                  <wp:effectExtent l="0" t="0" r="0" b="0"/>
+                  <wp:docPr id="30" name="Рисунок 30"/>
                   <wp:cNvGraphicFramePr>
                     <a:graphicFrameLocks xmlns:a="http://schemas.openxmlformats.org/drawingml/2006/main" noChangeAspect="1"/>
                   </wp:cNvGraphicFramePr>
@@ -911,7 +866,7 @@
                         <pic:spPr>
                           <a:xfrm>
                             <a:off x="0" y="0"/>
-                            <a:ext cx="1890000" cy="1827189"/>
+                            <a:ext cx="1800000" cy="1779750"/>
                           </a:xfrm>
                           <a:prstGeom prst="rect">
                             <a:avLst/>
@@ -956,29 +911,9 @@
           <w:rPr>
             <w:rStyle w:val="a8"/>
           </w:rPr>
-          <w:t>https://w</w:t>
-        </w:r>
-        <w:bookmarkStart w:id="0" w:name="_GoBack"/>
-        <w:bookmarkEnd w:id="0"/>
-        <w:r>
-          <w:rPr>
-            <w:rStyle w:val="a8"/>
-          </w:rPr>
-          <w:t>w</w:t>
-        </w:r>
-        <w:r>
-          <w:rPr>
-            <w:rStyle w:val="a8"/>
-          </w:rPr>
-          <w:t>w.desmos.com/calculator/zfgea9road</w:t>
+          <w:t>https://www.desmos.com/calculator/nkqig21ouz</w:t>
         </w:r>
       </w:hyperlink>
-      <w:r>
-        <w:t xml:space="preserve"> </w:t>
-      </w:r>
-      <w:r>
-        <w:t xml:space="preserve"> </w:t>
-      </w:r>
     </w:p>
     <w:p>
       <w:pPr>
@@ -1018,10 +953,10 @@
     <w:p>
       <w:r>
         <w:drawing>
-          <wp:inline distT="0" distB="0" distL="0" distR="0" wp14:anchorId="5AC761D2" wp14:editId="0995D796">
-            <wp:extent cx="2520000" cy="2280458"/>
-            <wp:effectExtent l="0" t="0" r="0" b="5715"/>
-            <wp:docPr id="2" name="Рисунок 2"/>
+          <wp:inline distT="0" distB="0" distL="0" distR="0" wp14:anchorId="46F9616F" wp14:editId="646902B2">
+            <wp:extent cx="2520000" cy="2595426"/>
+            <wp:effectExtent l="0" t="0" r="0" b="0"/>
+            <wp:docPr id="31" name="Рисунок 31"/>
             <wp:cNvGraphicFramePr>
               <a:graphicFrameLocks xmlns:a="http://schemas.openxmlformats.org/drawingml/2006/main" noChangeAspect="1"/>
             </wp:cNvGraphicFramePr>
@@ -1041,7 +976,7 @@
                   <pic:spPr>
                     <a:xfrm>
                       <a:off x="0" y="0"/>
-                      <a:ext cx="2520000" cy="2280458"/>
+                      <a:ext cx="2520000" cy="2595426"/>
                     </a:xfrm>
                     <a:prstGeom prst="rect">
                       <a:avLst/>
@@ -1214,7 +1149,25 @@
                 <w:rPr>
                   <w:rFonts w:ascii="Cambria Math" w:hAnsi="Cambria Math"/>
                 </w:rPr>
-                <m:t>1-1.5</m:t>
+                <m:t>1.5</m:t>
+              </m:r>
+              <m:r>
+                <w:rPr>
+                  <w:rFonts w:ascii="Cambria Math" w:hAnsi="Cambria Math"/>
+                </w:rPr>
+                <m:t>-(-</m:t>
+              </m:r>
+              <m:r>
+                <w:rPr>
+                  <w:rFonts w:ascii="Cambria Math" w:hAnsi="Cambria Math"/>
+                </w:rPr>
+                <m:t>1</m:t>
+              </m:r>
+              <m:r>
+                <w:rPr>
+                  <w:rFonts w:ascii="Cambria Math" w:hAnsi="Cambria Math"/>
+                </w:rPr>
+                <m:t>)</m:t>
               </m:r>
             </m:num>
             <m:den>
@@ -1240,15 +1193,367 @@
                 <w:rPr>
                   <w:rFonts w:ascii="Cambria Math" w:hAnsi="Cambria Math"/>
                 </w:rPr>
-                <m:t>-1-0.125+0+0.125+1</m:t>
+                <m:t>-</m:t>
               </m:r>
+              <m:sSup>
+                <m:sSupPr>
+                  <m:ctrlPr>
+                    <w:rPr>
+                      <w:rFonts w:ascii="Cambria Math" w:hAnsi="Cambria Math"/>
+                      <w:i/>
+                    </w:rPr>
+                  </m:ctrlPr>
+                </m:sSupPr>
+                <m:e>
+                  <m:d>
+                    <m:dPr>
+                      <m:ctrlPr>
+                        <w:rPr>
+                          <w:rFonts w:ascii="Cambria Math" w:hAnsi="Cambria Math"/>
+                          <w:i/>
+                        </w:rPr>
+                      </m:ctrlPr>
+                    </m:dPr>
+                    <m:e>
+                      <m:f>
+                        <m:fPr>
+                          <m:ctrlPr>
+                            <w:rPr>
+                              <w:rFonts w:ascii="Cambria Math" w:hAnsi="Cambria Math"/>
+                              <w:i/>
+                            </w:rPr>
+                          </m:ctrlPr>
+                        </m:fPr>
+                        <m:num>
+                          <m:r>
+                            <w:rPr>
+                              <w:rFonts w:ascii="Cambria Math" w:hAnsi="Cambria Math"/>
+                            </w:rPr>
+                            <m:t>3</m:t>
+                          </m:r>
+                        </m:num>
+                        <m:den>
+                          <m:r>
+                            <w:rPr>
+                              <w:rFonts w:ascii="Cambria Math" w:hAnsi="Cambria Math"/>
+                            </w:rPr>
+                            <m:t>4</m:t>
+                          </m:r>
+                        </m:den>
+                      </m:f>
+                    </m:e>
+                  </m:d>
+                </m:e>
+                <m:sup>
+                  <m:r>
+                    <w:rPr>
+                      <w:rFonts w:ascii="Cambria Math" w:hAnsi="Cambria Math"/>
+                    </w:rPr>
+                    <m:t>3</m:t>
+                  </m:r>
+                </m:sup>
+              </m:sSup>
+              <m:r>
+                <w:rPr>
+                  <w:rFonts w:ascii="Cambria Math" w:hAnsi="Cambria Math"/>
+                </w:rPr>
+                <m:t>-</m:t>
+              </m:r>
+              <m:sSup>
+                <m:sSupPr>
+                  <m:ctrlPr>
+                    <w:rPr>
+                      <w:rFonts w:ascii="Cambria Math" w:hAnsi="Cambria Math"/>
+                      <w:i/>
+                    </w:rPr>
+                  </m:ctrlPr>
+                </m:sSupPr>
+                <m:e>
+                  <m:d>
+                    <m:dPr>
+                      <m:ctrlPr>
+                        <w:rPr>
+                          <w:rFonts w:ascii="Cambria Math" w:hAnsi="Cambria Math"/>
+                          <w:i/>
+                        </w:rPr>
+                      </m:ctrlPr>
+                    </m:dPr>
+                    <m:e>
+                      <m:f>
+                        <m:fPr>
+                          <m:ctrlPr>
+                            <w:rPr>
+                              <w:rFonts w:ascii="Cambria Math" w:hAnsi="Cambria Math"/>
+                              <w:i/>
+                            </w:rPr>
+                          </m:ctrlPr>
+                        </m:fPr>
+                        <m:num>
+                          <m:r>
+                            <w:rPr>
+                              <w:rFonts w:ascii="Cambria Math" w:hAnsi="Cambria Math"/>
+                            </w:rPr>
+                            <m:t>1</m:t>
+                          </m:r>
+                        </m:num>
+                        <m:den>
+                          <m:r>
+                            <w:rPr>
+                              <w:rFonts w:ascii="Cambria Math" w:hAnsi="Cambria Math"/>
+                            </w:rPr>
+                            <m:t>4</m:t>
+                          </m:r>
+                        </m:den>
+                      </m:f>
+                    </m:e>
+                  </m:d>
+                </m:e>
+                <m:sup>
+                  <m:r>
+                    <w:rPr>
+                      <w:rFonts w:ascii="Cambria Math" w:hAnsi="Cambria Math"/>
+                    </w:rPr>
+                    <m:t>3</m:t>
+                  </m:r>
+                </m:sup>
+              </m:sSup>
+              <m:r>
+                <w:rPr>
+                  <w:rFonts w:ascii="Cambria Math" w:hAnsi="Cambria Math"/>
+                </w:rPr>
+                <m:t>+</m:t>
+              </m:r>
+              <m:sSup>
+                <m:sSupPr>
+                  <m:ctrlPr>
+                    <w:rPr>
+                      <w:rFonts w:ascii="Cambria Math" w:hAnsi="Cambria Math"/>
+                      <w:i/>
+                    </w:rPr>
+                  </m:ctrlPr>
+                </m:sSupPr>
+                <m:e>
+                  <m:d>
+                    <m:dPr>
+                      <m:ctrlPr>
+                        <w:rPr>
+                          <w:rFonts w:ascii="Cambria Math" w:hAnsi="Cambria Math"/>
+                          <w:i/>
+                        </w:rPr>
+                      </m:ctrlPr>
+                    </m:dPr>
+                    <m:e>
+                      <m:f>
+                        <m:fPr>
+                          <m:ctrlPr>
+                            <w:rPr>
+                              <w:rFonts w:ascii="Cambria Math" w:hAnsi="Cambria Math"/>
+                              <w:i/>
+                            </w:rPr>
+                          </m:ctrlPr>
+                        </m:fPr>
+                        <m:num>
+                          <m:r>
+                            <w:rPr>
+                              <w:rFonts w:ascii="Cambria Math" w:hAnsi="Cambria Math"/>
+                            </w:rPr>
+                            <m:t>1</m:t>
+                          </m:r>
+                        </m:num>
+                        <m:den>
+                          <m:r>
+                            <w:rPr>
+                              <w:rFonts w:ascii="Cambria Math" w:hAnsi="Cambria Math"/>
+                            </w:rPr>
+                            <m:t>4</m:t>
+                          </m:r>
+                        </m:den>
+                      </m:f>
+                    </m:e>
+                  </m:d>
+                </m:e>
+                <m:sup>
+                  <m:r>
+                    <w:rPr>
+                      <w:rFonts w:ascii="Cambria Math" w:hAnsi="Cambria Math"/>
+                    </w:rPr>
+                    <m:t>3</m:t>
+                  </m:r>
+                </m:sup>
+              </m:sSup>
+              <m:r>
+                <w:rPr>
+                  <w:rFonts w:ascii="Cambria Math" w:hAnsi="Cambria Math"/>
+                </w:rPr>
+                <m:t>+</m:t>
+              </m:r>
+              <m:sSup>
+                <m:sSupPr>
+                  <m:ctrlPr>
+                    <w:rPr>
+                      <w:rFonts w:ascii="Cambria Math" w:hAnsi="Cambria Math"/>
+                      <w:i/>
+                    </w:rPr>
+                  </m:ctrlPr>
+                </m:sSupPr>
+                <m:e>
+                  <m:d>
+                    <m:dPr>
+                      <m:ctrlPr>
+                        <w:rPr>
+                          <w:rFonts w:ascii="Cambria Math" w:hAnsi="Cambria Math"/>
+                          <w:i/>
+                        </w:rPr>
+                      </m:ctrlPr>
+                    </m:dPr>
+                    <m:e>
+                      <m:f>
+                        <m:fPr>
+                          <m:ctrlPr>
+                            <w:rPr>
+                              <w:rFonts w:ascii="Cambria Math" w:hAnsi="Cambria Math"/>
+                              <w:i/>
+                            </w:rPr>
+                          </m:ctrlPr>
+                        </m:fPr>
+                        <m:num>
+                          <m:r>
+                            <w:rPr>
+                              <w:rFonts w:ascii="Cambria Math" w:hAnsi="Cambria Math"/>
+                            </w:rPr>
+                            <m:t>3</m:t>
+                          </m:r>
+                        </m:num>
+                        <m:den>
+                          <m:r>
+                            <w:rPr>
+                              <w:rFonts w:ascii="Cambria Math" w:hAnsi="Cambria Math"/>
+                            </w:rPr>
+                            <m:t>4</m:t>
+                          </m:r>
+                        </m:den>
+                      </m:f>
+                    </m:e>
+                  </m:d>
+                </m:e>
+                <m:sup>
+                  <m:r>
+                    <w:rPr>
+                      <w:rFonts w:ascii="Cambria Math" w:hAnsi="Cambria Math"/>
+                    </w:rPr>
+                    <m:t>3</m:t>
+                  </m:r>
+                </m:sup>
+              </m:sSup>
+              <m:r>
+                <w:rPr>
+                  <w:rFonts w:ascii="Cambria Math" w:hAnsi="Cambria Math"/>
+                </w:rPr>
+                <m:t>+</m:t>
+              </m:r>
+              <m:sSup>
+                <m:sSupPr>
+                  <m:ctrlPr>
+                    <w:rPr>
+                      <w:rFonts w:ascii="Cambria Math" w:hAnsi="Cambria Math"/>
+                      <w:i/>
+                    </w:rPr>
+                  </m:ctrlPr>
+                </m:sSupPr>
+                <m:e>
+                  <m:d>
+                    <m:dPr>
+                      <m:ctrlPr>
+                        <w:rPr>
+                          <w:rFonts w:ascii="Cambria Math" w:hAnsi="Cambria Math"/>
+                          <w:i/>
+                        </w:rPr>
+                      </m:ctrlPr>
+                    </m:dPr>
+                    <m:e>
+                      <m:f>
+                        <m:fPr>
+                          <m:ctrlPr>
+                            <w:rPr>
+                              <w:rFonts w:ascii="Cambria Math" w:hAnsi="Cambria Math"/>
+                              <w:i/>
+                            </w:rPr>
+                          </m:ctrlPr>
+                        </m:fPr>
+                        <m:num>
+                          <m:r>
+                            <w:rPr>
+                              <w:rFonts w:ascii="Cambria Math" w:hAnsi="Cambria Math"/>
+                            </w:rPr>
+                            <m:t>5</m:t>
+                          </m:r>
+                        </m:num>
+                        <m:den>
+                          <m:r>
+                            <w:rPr>
+                              <w:rFonts w:ascii="Cambria Math" w:hAnsi="Cambria Math"/>
+                            </w:rPr>
+                            <m:t>4</m:t>
+                          </m:r>
+                        </m:den>
+                      </m:f>
+                    </m:e>
+                  </m:d>
+                </m:e>
+                <m:sup>
+                  <m:r>
+                    <w:rPr>
+                      <w:rFonts w:ascii="Cambria Math" w:hAnsi="Cambria Math"/>
+                    </w:rPr>
+                    <m:t>3</m:t>
+                  </m:r>
+                </m:sup>
+              </m:sSup>
             </m:e>
           </m:d>
           <m:r>
             <w:rPr>
               <w:rFonts w:ascii="Cambria Math" w:hAnsi="Cambria Math"/>
             </w:rPr>
-            <m:t>=0</m:t>
+            <m:t>=</m:t>
+          </m:r>
+          <m:f>
+            <m:fPr>
+              <m:ctrlPr>
+                <w:rPr>
+                  <w:rFonts w:ascii="Cambria Math" w:hAnsi="Cambria Math"/>
+                  <w:i/>
+                </w:rPr>
+              </m:ctrlPr>
+            </m:fPr>
+            <m:num>
+              <m:r>
+                <w:rPr>
+                  <w:rFonts w:ascii="Cambria Math" w:hAnsi="Cambria Math"/>
+                </w:rPr>
+                <m:t>125</m:t>
+              </m:r>
+            </m:num>
+            <m:den>
+              <m:r>
+                <w:rPr>
+                  <w:rFonts w:ascii="Cambria Math" w:hAnsi="Cambria Math"/>
+                </w:rPr>
+                <m:t>128</m:t>
+              </m:r>
+            </m:den>
+          </m:f>
+          <m:r>
+            <w:rPr>
+              <w:rFonts w:ascii="Cambria Math" w:hAnsi="Cambria Math"/>
+            </w:rPr>
+            <m:t>≈</m:t>
+          </m:r>
+          <m:r>
+            <w:rPr>
+              <w:rFonts w:ascii="Cambria Math" w:hAnsi="Cambria Math"/>
+            </w:rPr>
+            <m:t>0.9766</m:t>
           </m:r>
         </m:oMath>
       </m:oMathPara>
@@ -1398,7 +1703,7 @@
               <w:jc w:val="center"/>
             </w:pPr>
             <w:r>
-              <w:t>-2.1875</w:t>
+              <w:t>0</w:t>
             </w:r>
           </w:p>
         </w:tc>
@@ -1412,7 +1717,7 @@
               <w:jc w:val="center"/>
             </w:pPr>
             <w:r>
-              <w:t>0</w:t>
+              <w:t>2.1875</w:t>
             </w:r>
           </w:p>
         </w:tc>
@@ -1426,7 +1731,7 @@
               <w:jc w:val="center"/>
             </w:pPr>
             <w:r>
-              <w:t>-0.9766</w:t>
+              <w:t>0.9766</w:t>
             </w:r>
           </w:p>
         </w:tc>
@@ -1456,7 +1761,7 @@
               <w:jc w:val="center"/>
             </w:pPr>
             <w:r>
-              <w:t>-1.6474</w:t>
+              <w:t>0.4321</w:t>
             </w:r>
           </w:p>
         </w:tc>
@@ -1470,7 +1775,7 @@
               <w:jc w:val="center"/>
             </w:pPr>
             <w:r>
-              <w:t>-0.4321</w:t>
+              <w:t>1.6474</w:t>
             </w:r>
           </w:p>
         </w:tc>
@@ -1484,7 +1789,7 @@
               <w:jc w:val="center"/>
             </w:pPr>
             <w:r>
-              <w:t>-1.0036</w:t>
+              <w:t>1.0036</w:t>
             </w:r>
           </w:p>
         </w:tc>
@@ -1514,7 +1819,7 @@
               <w:jc w:val="center"/>
             </w:pPr>
             <w:r>
-              <w:t>-1.3889</w:t>
+              <w:t>0.6597</w:t>
             </w:r>
           </w:p>
         </w:tc>
@@ -1528,7 +1833,7 @@
               <w:jc w:val="center"/>
             </w:pPr>
             <w:r>
-              <w:t>-0.6597</w:t>
+              <w:t>1.3889</w:t>
             </w:r>
           </w:p>
         </w:tc>
@@ -1542,7 +1847,7 @@
               <w:jc w:val="center"/>
             </w:pPr>
             <w:r>
-              <w:t>-1.0113</w:t>
+              <w:t>1.0113</w:t>
             </w:r>
           </w:p>
         </w:tc>
@@ -1634,6 +1939,12 @@
                   </m:ctrlPr>
                 </m:fPr>
                 <m:num>
+                  <m:r>
+                    <w:rPr>
+                      <w:rFonts w:ascii="Cambria Math" w:hAnsi="Cambria Math"/>
+                    </w:rPr>
+                    <m:t>(1.</m:t>
+                  </m:r>
                   <m:sSup>
                     <m:sSupPr>
                       <m:ctrlPr>
@@ -1648,7 +1959,7 @@
                         <w:rPr>
                           <w:rFonts w:ascii="Cambria Math" w:hAnsi="Cambria Math"/>
                         </w:rPr>
-                        <m:t>1</m:t>
+                        <m:t>5)</m:t>
                       </m:r>
                     </m:e>
                     <m:sup>
@@ -1710,7 +2021,13 @@
                             <w:rPr>
                               <w:rFonts w:ascii="Cambria Math" w:hAnsi="Cambria Math"/>
                             </w:rPr>
-                            <m:t>-1.5</m:t>
+                            <m:t>-</m:t>
+                          </m:r>
+                          <m:r>
+                            <w:rPr>
+                              <w:rFonts w:ascii="Cambria Math" w:hAnsi="Cambria Math"/>
+                            </w:rPr>
+                            <m:t>1</m:t>
                           </m:r>
                         </m:e>
                       </m:d>
@@ -1754,10 +2071,16 @@
                     <w:rPr>
                       <w:rFonts w:ascii="Cambria Math" w:hAnsi="Cambria Math"/>
                     </w:rPr>
-                    <m:t>1</m:t>
+                    <m:t>81</m:t>
                   </m:r>
                 </m:num>
                 <m:den>
+                  <m:r>
+                    <w:rPr>
+                      <w:rFonts w:ascii="Cambria Math" w:hAnsi="Cambria Math"/>
+                    </w:rPr>
+                    <m:t>6</m:t>
+                  </m:r>
                   <m:r>
                     <w:rPr>
                       <w:rFonts w:ascii="Cambria Math" w:hAnsi="Cambria Math"/>
@@ -1786,7 +2109,45 @@
                     <w:rPr>
                       <w:rFonts w:ascii="Cambria Math" w:hAnsi="Cambria Math"/>
                     </w:rPr>
+                    <m:t>1</m:t>
+                  </m:r>
+                </m:num>
+                <m:den>
+                  <m:r>
+                    <w:rPr>
+                      <w:rFonts w:ascii="Cambria Math" w:hAnsi="Cambria Math"/>
+                    </w:rPr>
+                    <m:t>4</m:t>
+                  </m:r>
+                </m:den>
+              </m:f>
+              <m:r>
+                <w:rPr>
+                  <w:rFonts w:ascii="Cambria Math" w:hAnsi="Cambria Math"/>
+                </w:rPr>
+                <m:t>=</m:t>
+              </m:r>
+              <m:f>
+                <m:fPr>
+                  <m:ctrlPr>
+                    <w:rPr>
+                      <w:rFonts w:ascii="Cambria Math" w:hAnsi="Cambria Math"/>
+                      <w:i/>
+                    </w:rPr>
+                  </m:ctrlPr>
+                </m:fPr>
+                <m:num>
+                  <m:r>
+                    <w:rPr>
+                      <w:rFonts w:ascii="Cambria Math" w:hAnsi="Cambria Math"/>
+                    </w:rPr>
                     <m:t>81</m:t>
+                  </m:r>
+                  <m:r>
+                    <w:rPr>
+                      <w:rFonts w:ascii="Cambria Math" w:hAnsi="Cambria Math"/>
+                    </w:rPr>
+                    <m:t>-16</m:t>
                   </m:r>
                 </m:num>
                 <m:den>
@@ -1818,7 +2179,7 @@
                     <w:rPr>
                       <w:rFonts w:ascii="Cambria Math" w:hAnsi="Cambria Math"/>
                     </w:rPr>
-                    <m:t>16-81</m:t>
+                    <m:t>65</m:t>
                   </m:r>
                 </m:num>
                 <m:den>
@@ -1834,39 +2195,13 @@
                 <w:rPr>
                   <w:rFonts w:ascii="Cambria Math" w:hAnsi="Cambria Math"/>
                 </w:rPr>
-                <m:t>=-</m:t>
+                <m:t>=</m:t>
               </m:r>
-              <m:f>
-                <m:fPr>
-                  <m:ctrlPr>
-                    <w:rPr>
-                      <w:rFonts w:ascii="Cambria Math" w:hAnsi="Cambria Math"/>
-                      <w:i/>
-                    </w:rPr>
-                  </m:ctrlPr>
-                </m:fPr>
-                <m:num>
-                  <m:r>
-                    <w:rPr>
-                      <w:rFonts w:ascii="Cambria Math" w:hAnsi="Cambria Math"/>
-                    </w:rPr>
-                    <m:t>65</m:t>
-                  </m:r>
-                </m:num>
-                <m:den>
-                  <m:r>
-                    <w:rPr>
-                      <w:rFonts w:ascii="Cambria Math" w:hAnsi="Cambria Math"/>
-                    </w:rPr>
-                    <m:t>64</m:t>
-                  </m:r>
-                </m:den>
-              </m:f>
               <m:r>
                 <w:rPr>
                   <w:rFonts w:ascii="Cambria Math" w:hAnsi="Cambria Math"/>
                 </w:rPr>
-                <m:t>=-1.015625</m:t>
+                <m:t>1.015625</m:t>
               </m:r>
             </m:e>
           </m:nary>
@@ -1911,13 +2246,7 @@
         </w:numPr>
       </w:pPr>
       <w:r>
-        <w:t xml:space="preserve">При крайнем левом положении точек получалось слишком </w:t>
-      </w:r>
-      <w:r>
-        <w:t xml:space="preserve">большое </w:t>
-      </w:r>
-      <w:r>
-        <w:t>значение;</w:t>
+        <w:t>При крайнем левом положении точек получалось слишком большое значение;</w:t>
       </w:r>
     </w:p>
     <w:p>
@@ -2017,10 +2346,10 @@
             </w:pPr>
             <w:r>
               <w:drawing>
-                <wp:inline distT="0" distB="0" distL="0" distR="0" wp14:anchorId="47F8071F" wp14:editId="405CFEC1">
-                  <wp:extent cx="6152515" cy="2042160"/>
-                  <wp:effectExtent l="0" t="0" r="635" b="0"/>
-                  <wp:docPr id="4" name="Рисунок 4"/>
+                <wp:inline distT="0" distB="0" distL="0" distR="0" wp14:anchorId="742599A3" wp14:editId="5F34493B">
+                  <wp:extent cx="6152515" cy="2182495"/>
+                  <wp:effectExtent l="0" t="0" r="635" b="8255"/>
+                  <wp:docPr id="34" name="Рисунок 34"/>
                   <wp:cNvGraphicFramePr>
                     <a:graphicFrameLocks xmlns:a="http://schemas.openxmlformats.org/drawingml/2006/main" noChangeAspect="1"/>
                   </wp:cNvGraphicFramePr>
@@ -2040,7 +2369,7 @@
                         <pic:spPr>
                           <a:xfrm>
                             <a:off x="0" y="0"/>
-                            <a:ext cx="6152515" cy="2042160"/>
+                            <a:ext cx="6152515" cy="2182495"/>
                           </a:xfrm>
                           <a:prstGeom prst="rect">
                             <a:avLst/>
@@ -2081,10 +2410,10 @@
             </w:pPr>
             <w:r>
               <w:drawing>
-                <wp:inline distT="0" distB="0" distL="0" distR="0" wp14:anchorId="2FC39D10" wp14:editId="7730C3AC">
-                  <wp:extent cx="6152515" cy="1626235"/>
-                  <wp:effectExtent l="0" t="0" r="635" b="0"/>
-                  <wp:docPr id="5" name="Рисунок 5"/>
+                <wp:inline distT="0" distB="0" distL="0" distR="0" wp14:anchorId="3549BE20" wp14:editId="66565D3B">
+                  <wp:extent cx="6152515" cy="2357755"/>
+                  <wp:effectExtent l="0" t="0" r="635" b="4445"/>
+                  <wp:docPr id="35" name="Рисунок 35"/>
                   <wp:cNvGraphicFramePr>
                     <a:graphicFrameLocks xmlns:a="http://schemas.openxmlformats.org/drawingml/2006/main" noChangeAspect="1"/>
                   </wp:cNvGraphicFramePr>
@@ -2104,7 +2433,7 @@
                         <pic:spPr>
                           <a:xfrm>
                             <a:off x="0" y="0"/>
-                            <a:ext cx="6152515" cy="1626235"/>
+                            <a:ext cx="6152515" cy="2357755"/>
                           </a:xfrm>
                           <a:prstGeom prst="rect">
                             <a:avLst/>
@@ -2146,10 +2475,10 @@
             </w:pPr>
             <w:r>
               <w:drawing>
-                <wp:inline distT="0" distB="0" distL="0" distR="0" wp14:anchorId="060DD8F2" wp14:editId="4CD22907">
-                  <wp:extent cx="6152515" cy="1624330"/>
+                <wp:inline distT="0" distB="0" distL="0" distR="0" wp14:anchorId="0D0E3C93" wp14:editId="2BA1A8FB">
+                  <wp:extent cx="6152515" cy="2275205"/>
                   <wp:effectExtent l="0" t="0" r="635" b="0"/>
-                  <wp:docPr id="6" name="Рисунок 6"/>
+                  <wp:docPr id="37" name="Рисунок 37"/>
                   <wp:cNvGraphicFramePr>
                     <a:graphicFrameLocks xmlns:a="http://schemas.openxmlformats.org/drawingml/2006/main" noChangeAspect="1"/>
                   </wp:cNvGraphicFramePr>
@@ -2169,7 +2498,7 @@
                         <pic:spPr>
                           <a:xfrm>
                             <a:off x="0" y="0"/>
-                            <a:ext cx="6152515" cy="1624330"/>
+                            <a:ext cx="6152515" cy="2275205"/>
                           </a:xfrm>
                           <a:prstGeom prst="rect">
                             <a:avLst/>
@@ -2211,12 +2540,13 @@
           <w:rPr>
             <w:rStyle w:val="a8"/>
           </w:rPr>
-          <w:t>https://www.desmos.com/calculator/nrte3blqsx</w:t>
+          <w:t>https://www.desmos.com/calculator/yygcgvjies</w:t>
         </w:r>
       </w:hyperlink>
-      <w:r>
-        <w:t xml:space="preserve"> </w:t>
-      </w:r>
+    </w:p>
+    <w:p>
+      <w:bookmarkStart w:id="0" w:name="_GoBack"/>
+      <w:bookmarkEnd w:id="0"/>
     </w:p>
     <w:sectPr>
       <w:pgSz w:w="11906" w:h="16838"/>

</xml_diff>